<commit_message>
opmerkingen bij testplan en begin SQL
</commit_message>
<xml_diff>
--- a/Testplan/Testplan.docx
+++ b/Testplan/Testplan.docx
@@ -5,6 +5,9 @@
     <w:p>
       <w:pPr>
         <w:pStyle w:val="Kop1"/>
+        <w:rPr>
+          <w:color w:val="FF0000"/>
+        </w:rPr>
       </w:pPr>
       <w:proofErr w:type="spellStart"/>
       <w:r>
@@ -13,6 +16,15 @@
       <w:proofErr w:type="spellEnd"/>
       <w:r>
         <w:t xml:space="preserve"> plan</w:t>
+      </w:r>
+      <w:r>
+        <w:t xml:space="preserve"> </w:t>
+      </w:r>
+      <w:r>
+        <w:rPr>
+          <w:color w:val="FF0000"/>
+        </w:rPr>
+        <w:t>Het is nog niet helemaal consistent met use case diagram, waar komen de functies vandaan?</w:t>
       </w:r>
     </w:p>
     <w:p>
@@ -84,9 +96,21 @@
     <w:p>
       <w:pPr>
         <w:pStyle w:val="Kop2"/>
+        <w:rPr>
+          <w:color w:val="FF0000"/>
+        </w:rPr>
       </w:pPr>
       <w:r>
         <w:t>Unit tests</w:t>
+      </w:r>
+      <w:r>
+        <w:t xml:space="preserve"> </w:t>
+      </w:r>
+      <w:r>
+        <w:rPr>
+          <w:color w:val="FF0000"/>
+        </w:rPr>
+        <w:t>Nog 1 voor de Chauffeur?</w:t>
       </w:r>
     </w:p>
     <w:p>
@@ -983,14 +1007,36 @@
       <w:r>
         <w:t xml:space="preserve">Tabel </w:t>
       </w:r>
-      <w:fldSimple w:instr=" SEQ Tabel \* ARABIC ">
-        <w:r>
-          <w:rPr>
-            <w:noProof/>
-          </w:rPr>
-          <w:t>1</w:t>
-        </w:r>
-      </w:fldSimple>
+      <w:r>
+        <w:rPr>
+          <w:noProof/>
+        </w:rPr>
+        <w:fldChar w:fldCharType="begin"/>
+      </w:r>
+      <w:r>
+        <w:rPr>
+          <w:noProof/>
+        </w:rPr>
+        <w:instrText xml:space="preserve"> SEQ Tabel \* ARABIC </w:instrText>
+      </w:r>
+      <w:r>
+        <w:rPr>
+          <w:noProof/>
+        </w:rPr>
+        <w:fldChar w:fldCharType="separate"/>
+      </w:r>
+      <w:r>
+        <w:rPr>
+          <w:noProof/>
+        </w:rPr>
+        <w:t>1</w:t>
+      </w:r>
+      <w:r>
+        <w:rPr>
+          <w:noProof/>
+        </w:rPr>
+        <w:fldChar w:fldCharType="end"/>
+      </w:r>
       <w:r>
         <w:t xml:space="preserve"> Unit test </w:t>
       </w:r>
@@ -1041,6 +1087,8 @@
       <w:r>
         <w:t>() van de class gebruiker past gegevens aan op het profiel van de gebruiker. Het geeft alle gegevens van een gebruiker mee en krijgt een nieuw gebruikersprofiel als returnwaarde.</w:t>
       </w:r>
+      <w:bookmarkStart w:id="0" w:name="_GoBack"/>
+      <w:bookmarkEnd w:id="0"/>
     </w:p>
     <w:tbl>
       <w:tblPr>
@@ -1478,14 +1526,36 @@
       <w:r>
         <w:t xml:space="preserve">Tabel </w:t>
       </w:r>
-      <w:fldSimple w:instr=" SEQ Tabel \* ARABIC ">
-        <w:r>
-          <w:rPr>
-            <w:noProof/>
-          </w:rPr>
-          <w:t>2</w:t>
-        </w:r>
-      </w:fldSimple>
+      <w:r>
+        <w:rPr>
+          <w:noProof/>
+        </w:rPr>
+        <w:fldChar w:fldCharType="begin"/>
+      </w:r>
+      <w:r>
+        <w:rPr>
+          <w:noProof/>
+        </w:rPr>
+        <w:instrText xml:space="preserve"> SEQ Tabel \* ARABIC </w:instrText>
+      </w:r>
+      <w:r>
+        <w:rPr>
+          <w:noProof/>
+        </w:rPr>
+        <w:fldChar w:fldCharType="separate"/>
+      </w:r>
+      <w:r>
+        <w:rPr>
+          <w:noProof/>
+        </w:rPr>
+        <w:t>2</w:t>
+      </w:r>
+      <w:r>
+        <w:rPr>
+          <w:noProof/>
+        </w:rPr>
+        <w:fldChar w:fldCharType="end"/>
+      </w:r>
       <w:r>
         <w:t xml:space="preserve"> Unit test </w:t>
       </w:r>
@@ -1506,6 +1576,9 @@
     <w:p>
       <w:pPr>
         <w:pStyle w:val="Kop3"/>
+        <w:rPr>
+          <w:color w:val="FF0000"/>
+        </w:rPr>
       </w:pPr>
       <w:proofErr w:type="spellStart"/>
       <w:r>
@@ -1514,6 +1587,35 @@
       <w:proofErr w:type="spellEnd"/>
       <w:r>
         <w:t>()</w:t>
+      </w:r>
+      <w:r>
+        <w:t xml:space="preserve"> </w:t>
+      </w:r>
+      <w:r>
+        <w:rPr>
+          <w:color w:val="FF0000"/>
+        </w:rPr>
+        <w:t xml:space="preserve">Onduidelijk wanneer? Is het een bevestiging als in reminder voor de rit, of is het een bevestiging </w:t>
+      </w:r>
+      <w:r>
+        <w:rPr>
+          <w:color w:val="FF0000"/>
+        </w:rPr>
+        <w:t xml:space="preserve">als in acceptatie voor het meerijden? Reminder is een uur van tevoren, kan je die een kwartier van tevoren </w:t>
+      </w:r>
+      <w:proofErr w:type="spellStart"/>
+      <w:r>
+        <w:rPr>
+          <w:color w:val="FF0000"/>
+        </w:rPr>
+        <w:t>nogsteeds</w:t>
+      </w:r>
+      <w:proofErr w:type="spellEnd"/>
+      <w:r>
+        <w:rPr>
+          <w:color w:val="FF0000"/>
+        </w:rPr>
+        <w:t xml:space="preserve"> bevestigen dan.. en in het andere geval, is het handig dat mensen een kwartier van tevoren nog kunnen vragen om te carpoolen?</w:t>
       </w:r>
     </w:p>
     <w:p>
@@ -2247,14 +2349,36 @@
       <w:r>
         <w:t xml:space="preserve">Tabel </w:t>
       </w:r>
-      <w:fldSimple w:instr=" SEQ Tabel \* ARABIC ">
-        <w:r>
-          <w:rPr>
-            <w:noProof/>
-          </w:rPr>
-          <w:t>3</w:t>
-        </w:r>
-      </w:fldSimple>
+      <w:r>
+        <w:rPr>
+          <w:noProof/>
+        </w:rPr>
+        <w:fldChar w:fldCharType="begin"/>
+      </w:r>
+      <w:r>
+        <w:rPr>
+          <w:noProof/>
+        </w:rPr>
+        <w:instrText xml:space="preserve"> SEQ Tabel \* ARABIC </w:instrText>
+      </w:r>
+      <w:r>
+        <w:rPr>
+          <w:noProof/>
+        </w:rPr>
+        <w:fldChar w:fldCharType="separate"/>
+      </w:r>
+      <w:r>
+        <w:rPr>
+          <w:noProof/>
+        </w:rPr>
+        <w:t>3</w:t>
+      </w:r>
+      <w:r>
+        <w:rPr>
+          <w:noProof/>
+        </w:rPr>
+        <w:fldChar w:fldCharType="end"/>
+      </w:r>
       <w:r>
         <w:t xml:space="preserve"> Unit test </w:t>
       </w:r>
@@ -2291,6 +2415,9 @@
     <w:p>
       <w:pPr>
         <w:pStyle w:val="Kop3"/>
+        <w:rPr>
+          <w:color w:val="FF0000"/>
+        </w:rPr>
       </w:pPr>
       <w:proofErr w:type="spellStart"/>
       <w:r>
@@ -2300,6 +2427,15 @@
       <w:r>
         <w:t>()</w:t>
       </w:r>
+      <w:r>
+        <w:t xml:space="preserve"> </w:t>
+      </w:r>
+      <w:r>
+        <w:rPr>
+          <w:color w:val="FF0000"/>
+        </w:rPr>
+        <w:t>maximum meerijders?</w:t>
+      </w:r>
     </w:p>
     <w:p>
       <w:r>
@@ -2311,7 +2447,19 @@
       </w:r>
       <w:proofErr w:type="spellEnd"/>
       <w:r>
-        <w:t xml:space="preserve">() verhoogt het aantal bevestigde meerijders in de Rit klasse. Het doet dit als de naam van de </w:t>
+        <w:t xml:space="preserve">() </w:t>
+      </w:r>
+      <w:r>
+        <w:t>houdt bij hoeveel meerijders er zijn bevestigt bij een bepaalde rit</w:t>
+      </w:r>
+      <w:r>
+        <w:t xml:space="preserve">. </w:t>
+      </w:r>
+      <w:r>
+        <w:t>Dat gebeurd wanneer</w:t>
+      </w:r>
+      <w:r>
+        <w:t xml:space="preserve"> de naam van de </w:t>
       </w:r>
       <w:proofErr w:type="spellStart"/>
       <w:r>
@@ -3426,14 +3574,36 @@
       <w:r>
         <w:t xml:space="preserve">Tabel </w:t>
       </w:r>
-      <w:fldSimple w:instr=" SEQ Tabel \* ARABIC ">
-        <w:r>
-          <w:rPr>
-            <w:noProof/>
-          </w:rPr>
-          <w:t>4</w:t>
-        </w:r>
-      </w:fldSimple>
+      <w:r>
+        <w:rPr>
+          <w:noProof/>
+        </w:rPr>
+        <w:fldChar w:fldCharType="begin"/>
+      </w:r>
+      <w:r>
+        <w:rPr>
+          <w:noProof/>
+        </w:rPr>
+        <w:instrText xml:space="preserve"> SEQ Tabel \* ARABIC </w:instrText>
+      </w:r>
+      <w:r>
+        <w:rPr>
+          <w:noProof/>
+        </w:rPr>
+        <w:fldChar w:fldCharType="separate"/>
+      </w:r>
+      <w:r>
+        <w:rPr>
+          <w:noProof/>
+        </w:rPr>
+        <w:t>4</w:t>
+      </w:r>
+      <w:r>
+        <w:rPr>
+          <w:noProof/>
+        </w:rPr>
+        <w:fldChar w:fldCharType="end"/>
+      </w:r>
       <w:r>
         <w:t xml:space="preserve"> Unit test </w:t>
       </w:r>
@@ -3462,6 +3632,9 @@
     <w:p>
       <w:pPr>
         <w:pStyle w:val="Kop3"/>
+        <w:rPr>
+          <w:color w:val="FF0000"/>
+        </w:rPr>
       </w:pPr>
       <w:proofErr w:type="spellStart"/>
       <w:r>
@@ -3470,6 +3643,15 @@
       <w:proofErr w:type="spellEnd"/>
       <w:r>
         <w:t>()</w:t>
+      </w:r>
+      <w:r>
+        <w:t xml:space="preserve"> </w:t>
+      </w:r>
+      <w:r>
+        <w:rPr>
+          <w:color w:val="FF0000"/>
+        </w:rPr>
+        <w:t>negatief saldo voorkomen?</w:t>
       </w:r>
     </w:p>
     <w:p>
@@ -4088,15 +4270,39 @@
       <w:pPr>
         <w:pStyle w:val="Kop2"/>
         <w:rPr>
-          <w:lang w:val="en-GB"/>
+          <w:color w:val="FF0000"/>
         </w:rPr>
       </w:pPr>
       <w:r>
-        <w:rPr>
-          <w:lang w:val="en-GB"/>
-        </w:rPr>
         <w:lastRenderedPageBreak/>
         <w:t>Integration tests</w:t>
+      </w:r>
+      <w:r>
+        <w:t xml:space="preserve"> </w:t>
+      </w:r>
+      <w:r>
+        <w:rPr>
+          <w:color w:val="FF0000"/>
+        </w:rPr>
+        <w:t>5 toegelich</w:t>
+      </w:r>
+      <w:r>
+        <w:rPr>
+          <w:color w:val="FF0000"/>
+        </w:rPr>
+        <w:t>t</w:t>
+      </w:r>
+      <w:r>
+        <w:rPr>
+          <w:color w:val="FF0000"/>
+        </w:rPr>
+        <w:t>, de r</w:t>
+      </w:r>
+      <w:r>
+        <w:rPr>
+          <w:color w:val="FF0000"/>
+        </w:rPr>
+        <w:t>est ook doen?</w:t>
       </w:r>
     </w:p>
     <w:p>
@@ -4202,15 +4408,7 @@
     </w:p>
     <w:p>
       <w:r>
-        <w:t xml:space="preserve">De registratie van de bevestiging wordt </w:t>
-      </w:r>
-      <w:proofErr w:type="spellStart"/>
-      <w:r>
-        <w:t>getests</w:t>
-      </w:r>
-      <w:proofErr w:type="spellEnd"/>
-      <w:r>
-        <w:t xml:space="preserve"> zoals aangegeven bij de unit test. Vervolgens wordt er een betaling aangemaakt. Deze betaling moet de juiste meerijder, chauffeur, prijs en </w:t>
+        <w:t xml:space="preserve">De registratie van de bevestiging wordt getest zoals aangegeven bij de unit test. Vervolgens wordt er een betaling aangemaakt. Deze betaling moet de juiste meerijder, chauffeur, prijs en </w:t>
       </w:r>
       <w:proofErr w:type="spellStart"/>
       <w:r>
@@ -4258,6 +4456,15 @@
       <w:r>
         <w:t>De rit class registreert dat de meerijder de rit heeft bevestigd.</w:t>
       </w:r>
+      <w:r>
+        <w:t xml:space="preserve"> </w:t>
+      </w:r>
+      <w:r>
+        <w:rPr>
+          <w:color w:val="FF0000"/>
+        </w:rPr>
+        <w:t>(?)</w:t>
+      </w:r>
     </w:p>
     <w:p>
       <w:pPr>
@@ -4343,28 +4550,62 @@
     </w:p>
     <w:p>
       <w:r>
-        <w:t xml:space="preserve">Als een chauffeur een rit wilt invoeren in het </w:t>
+        <w:t>Als een chauffeur een rit wilt invoeren in het sy</w:t>
+      </w:r>
+      <w:r>
+        <w:t>s</w:t>
+      </w:r>
+      <w:r>
+        <w:t xml:space="preserve">teem zal hij dit moeten doen via de nieuwe rit knop. Vervolgens vult hij alle gegevens in en drukt op de </w:t>
+      </w:r>
+      <w:r>
+        <w:t>‘</w:t>
+      </w:r>
+      <w:r>
+        <w:t>nieuwe rit aanmaken</w:t>
+      </w:r>
+      <w:r>
+        <w:t>’</w:t>
+      </w:r>
+      <w:r>
+        <w:t xml:space="preserve"> knop. De rit zou dan zichtbaar moeten zijn voor alle ingelogde gebruikers. Het is belangrijk om dit te testen doormiddel van een </w:t>
       </w:r>
       <w:proofErr w:type="spellStart"/>
       <w:r>
-        <w:t>syteem</w:t>
+        <w:t>integration</w:t>
       </w:r>
       <w:proofErr w:type="spellEnd"/>
       <w:r>
-        <w:t xml:space="preserve"> zal hij dit moeten doen via de nieuwe rit knop. Vervolgens vult hij alle gegevens in en drukt op de nieuwe rit aanmaken knop. De rit zou dan zichtbaar moeten zijn voor alle ingelogde gebruikers. Het is belangrijk om dit te testen doormiddel van een </w:t>
-      </w:r>
-      <w:proofErr w:type="spellStart"/>
-      <w:r>
-        <w:t>integration</w:t>
-      </w:r>
-      <w:proofErr w:type="spellEnd"/>
-      <w:r>
         <w:t xml:space="preserve"> test.</w:t>
       </w:r>
     </w:p>
     <w:p>
       <w:r>
-        <w:t xml:space="preserve">Het doel van de test is om te controleren dat als een chauffeur een nieuwe rit aanmaakt de rit zichtbaar is voor alle gebruikers en de data van de rit klopt. Het wordt test met een top down </w:t>
+        <w:t>Het doel van de</w:t>
+      </w:r>
+      <w:r>
+        <w:t>ze</w:t>
+      </w:r>
+      <w:r>
+        <w:t xml:space="preserve"> test is om te controleren dat </w:t>
+      </w:r>
+      <w:r>
+        <w:t>wanneer</w:t>
+      </w:r>
+      <w:r>
+        <w:t xml:space="preserve"> een chauffeur een nieuwe rit aanmaakt</w:t>
+      </w:r>
+      <w:r>
+        <w:t>,</w:t>
+      </w:r>
+      <w:r>
+        <w:t xml:space="preserve"> de rit zichtbaar is voor alle gebruikers en de data van de rit klopt. Het wordt </w:t>
+      </w:r>
+      <w:r>
+        <w:t xml:space="preserve">een </w:t>
+      </w:r>
+      <w:r>
+        <w:t xml:space="preserve">test met een top down </w:t>
       </w:r>
       <w:proofErr w:type="spellStart"/>
       <w:r>
@@ -5138,8 +5379,6 @@
       <w:r>
         <w:t>Als alle bevestigde ritten in het rithistoriescherm staan is de test geslaagd.</w:t>
       </w:r>
-      <w:bookmarkStart w:id="0" w:name="_GoBack"/>
-      <w:bookmarkEnd w:id="0"/>
     </w:p>
     <w:sectPr>
       <w:pgSz w:w="12240" w:h="15840"/>

</xml_diff>